<commit_message>
Peer Review: Analysis Check 1/3
</commit_message>
<xml_diff>
--- a/code/analysis_code/Bivariate_Analysis.docx
+++ b/code/analysis_code/Bivariate_Analysis.docx
@@ -6005,7 +6005,7 @@
         <w:rPr>
           <w:rStyle w:val="VerbatimChar"/>
         </w:rPr>
-        <w:t xml:space="preserve">## Warning: Removed 4 rows containing missing values (geom_point).</w:t>
+        <w:t xml:space="preserve">## Warning: Removed 3 rows containing missing values (geom_point).</w:t>
       </w:r>
     </w:p>
     <w:p>
@@ -6588,7 +6588,7 @@
         <w:rPr>
           <w:rStyle w:val="VerbatimChar"/>
         </w:rPr>
-        <w:t xml:space="preserve">## Warning: Removed 8 rows containing missing values (geom_point).</w:t>
+        <w:t xml:space="preserve">## Warning: Removed 9 rows containing missing values (geom_point).</w:t>
       </w:r>
     </w:p>
     <w:p>
@@ -7171,7 +7171,7 @@
         <w:rPr>
           <w:rStyle w:val="VerbatimChar"/>
         </w:rPr>
-        <w:t xml:space="preserve">## Warning: Removed 7 rows containing missing values (geom_point).</w:t>
+        <w:t xml:space="preserve">## Warning: Removed 8 rows containing missing values (geom_point).</w:t>
       </w:r>
     </w:p>
     <w:p>
@@ -7757,7 +7757,7 @@
         <w:rPr>
           <w:rStyle w:val="VerbatimChar"/>
         </w:rPr>
-        <w:t xml:space="preserve">## Warning: Removed 5 rows containing missing values (geom_point).</w:t>
+        <w:t xml:space="preserve">## Warning: Removed 4 rows containing missing values (geom_point).</w:t>
       </w:r>
     </w:p>
     <w:p>
@@ -8001,6 +8001,18 @@
         </w:rPr>
         <w:t xml:space="preserve">## Warning: Removed 3 rows containing non-finite values (stat_smooth).</w:t>
       </w:r>
+      <w:r>
+        <w:br/>
+      </w:r>
+      <w:r>
+        <w:br/>
+      </w:r>
+      <w:r>
+        <w:rPr>
+          <w:rStyle w:val="VerbatimChar"/>
+        </w:rPr>
+        <w:t xml:space="preserve">## Warning: Removed 4 rows containing missing values (geom_point).</w:t>
+      </w:r>
     </w:p>
     <w:p>
       <w:pPr>
@@ -8010,7 +8022,7 @@
         <w:rPr>
           <w:rStyle w:val="VerbatimChar"/>
         </w:rPr>
-        <w:t xml:space="preserve">## Warning: Removed 6 rows containing missing values (geom_point).</w:t>
+        <w:t xml:space="preserve">## `geom_smooth()` using method = 'loess' and formula 'y ~ x'</w:t>
       </w:r>
     </w:p>
     <w:p>
@@ -8021,6 +8033,29 @@
         <w:rPr>
           <w:rStyle w:val="VerbatimChar"/>
         </w:rPr>
+        <w:t xml:space="preserve">## Warning: Removed 3 rows containing non-finite values (stat_smooth).</w:t>
+      </w:r>
+      <w:r>
+        <w:br/>
+      </w:r>
+      <w:r>
+        <w:br/>
+      </w:r>
+      <w:r>
+        <w:rPr>
+          <w:rStyle w:val="VerbatimChar"/>
+        </w:rPr>
+        <w:t xml:space="preserve">## Warning: Removed 4 rows containing missing values (geom_point).</w:t>
+      </w:r>
+    </w:p>
+    <w:p>
+      <w:pPr>
+        <w:pStyle w:val="SourceCode"/>
+      </w:pPr>
+      <w:r>
+        <w:rPr>
+          <w:rStyle w:val="VerbatimChar"/>
+        </w:rPr>
         <w:t xml:space="preserve">## `geom_smooth()` using method = 'loess' and formula 'y ~ x'</w:t>
       </w:r>
     </w:p>
@@ -8032,7 +8067,7 @@
         <w:rPr>
           <w:rStyle w:val="VerbatimChar"/>
         </w:rPr>
-        <w:t xml:space="preserve">## Warning: Removed 3 rows containing non-finite values (stat_smooth).</w:t>
+        <w:t xml:space="preserve">## Warning: Removed 5 rows containing non-finite values (stat_smooth).</w:t>
       </w:r>
     </w:p>
     <w:p>
@@ -8043,7 +8078,7 @@
         <w:rPr>
           <w:rStyle w:val="VerbatimChar"/>
         </w:rPr>
-        <w:t xml:space="preserve">## Warning: Removed 4 rows containing missing values (geom_point).</w:t>
+        <w:t xml:space="preserve">## Warning: Removed 7 rows containing missing values (geom_point).</w:t>
       </w:r>
     </w:p>
     <w:p>
@@ -8065,51 +8100,19 @@
         <w:rPr>
           <w:rStyle w:val="VerbatimChar"/>
         </w:rPr>
-        <w:t xml:space="preserve">## Warning: Removed 5 rows containing non-finite values (stat_smooth).</w:t>
-      </w:r>
-    </w:p>
-    <w:p>
-      <w:pPr>
-        <w:pStyle w:val="SourceCode"/>
-      </w:pPr>
+        <w:t xml:space="preserve">## Warning: Removed 1 rows containing non-finite values (stat_smooth).</w:t>
+      </w:r>
+      <w:r>
+        <w:br/>
+      </w:r>
+      <w:r>
+        <w:br/>
+      </w:r>
       <w:r>
         <w:rPr>
           <w:rStyle w:val="VerbatimChar"/>
         </w:rPr>
-        <w:t xml:space="preserve">## Warning: Removed 9 rows containing missing values (geom_point).</w:t>
-      </w:r>
-    </w:p>
-    <w:p>
-      <w:pPr>
-        <w:pStyle w:val="SourceCode"/>
-      </w:pPr>
-      <w:r>
-        <w:rPr>
-          <w:rStyle w:val="VerbatimChar"/>
-        </w:rPr>
-        <w:t xml:space="preserve">## `geom_smooth()` using method = 'loess' and formula 'y ~ x'</w:t>
-      </w:r>
-    </w:p>
-    <w:p>
-      <w:pPr>
-        <w:pStyle w:val="SourceCode"/>
-      </w:pPr>
-      <w:r>
-        <w:rPr>
-          <w:rStyle w:val="VerbatimChar"/>
-        </w:rPr>
-        <w:t xml:space="preserve">## Warning: Removed 1 rows containing non-finite values (stat_smooth).</w:t>
-      </w:r>
-    </w:p>
-    <w:p>
-      <w:pPr>
-        <w:pStyle w:val="SourceCode"/>
-      </w:pPr>
-      <w:r>
-        <w:rPr>
-          <w:rStyle w:val="VerbatimChar"/>
-        </w:rPr>
-        <w:t xml:space="preserve">## Warning: Removed 6 rows containing missing values (geom_point).</w:t>
+        <w:t xml:space="preserve">## Warning: Removed 7 rows containing missing values (geom_point).</w:t>
       </w:r>
     </w:p>
     <w:p>
@@ -8889,7 +8892,7 @@
         <w:rPr>
           <w:rStyle w:val="VerbatimChar"/>
         </w:rPr>
-        <w:t xml:space="preserve">## Warning: Removed 19 rows containing missing values (geom_point).</w:t>
+        <w:t xml:space="preserve">## Warning: Removed 17 rows containing missing values (geom_point).</w:t>
       </w:r>
     </w:p>
     <w:p>
@@ -9472,7 +9475,7 @@
         <w:rPr>
           <w:rStyle w:val="VerbatimChar"/>
         </w:rPr>
-        <w:t xml:space="preserve">## Warning: Removed 15 rows containing missing values (geom_point).</w:t>
+        <w:t xml:space="preserve">## Warning: Removed 13 rows containing missing values (geom_point).</w:t>
       </w:r>
     </w:p>
     <w:p>
@@ -10055,7 +10058,7 @@
         <w:rPr>
           <w:rStyle w:val="VerbatimChar"/>
         </w:rPr>
-        <w:t xml:space="preserve">## Warning: Removed 12 rows containing missing values (geom_point).</w:t>
+        <w:t xml:space="preserve">## Warning: Removed 10 rows containing missing values (geom_point).</w:t>
       </w:r>
     </w:p>
     <w:p>
@@ -10638,7 +10641,7 @@
         <w:rPr>
           <w:rStyle w:val="VerbatimChar"/>
         </w:rPr>
-        <w:t xml:space="preserve">## Warning: Removed 21 rows containing missing values (geom_point).</w:t>
+        <w:t xml:space="preserve">## Warning: Removed 15 rows containing missing values (geom_point).</w:t>
       </w:r>
     </w:p>
     <w:p>
@@ -11044,7 +11047,7 @@
         <w:rPr>
           <w:rStyle w:val="VerbatimChar"/>
         </w:rPr>
-        <w:t xml:space="preserve">## Warning: Removed 16 rows containing missing values (geom_point).</w:t>
+        <w:t xml:space="preserve">## Warning: Removed 14 rows containing missing values (geom_point).</w:t>
       </w:r>
     </w:p>
     <w:p>
@@ -11068,6 +11071,18 @@
         </w:rPr>
         <w:t xml:space="preserve">## Warning: Removed 4 rows containing non-finite values (stat_smooth).</w:t>
       </w:r>
+      <w:r>
+        <w:br/>
+      </w:r>
+      <w:r>
+        <w:br/>
+      </w:r>
+      <w:r>
+        <w:rPr>
+          <w:rStyle w:val="VerbatimChar"/>
+        </w:rPr>
+        <w:t xml:space="preserve">## Warning: Removed 14 rows containing missing values (geom_point).</w:t>
+      </w:r>
     </w:p>
     <w:p>
       <w:pPr>
@@ -11077,7 +11092,7 @@
         <w:rPr>
           <w:rStyle w:val="VerbatimChar"/>
         </w:rPr>
-        <w:t xml:space="preserve">## Warning: Removed 12 rows containing missing values (geom_point).</w:t>
+        <w:t xml:space="preserve">## `geom_smooth()` using method = 'loess' and formula 'y ~ x'</w:t>
       </w:r>
     </w:p>
     <w:p>
@@ -11088,6 +11103,28 @@
         <w:rPr>
           <w:rStyle w:val="VerbatimChar"/>
         </w:rPr>
+        <w:t xml:space="preserve">## Warning: Removed 3 rows containing non-finite values (stat_smooth).</w:t>
+      </w:r>
+    </w:p>
+    <w:p>
+      <w:pPr>
+        <w:pStyle w:val="SourceCode"/>
+      </w:pPr>
+      <w:r>
+        <w:rPr>
+          <w:rStyle w:val="VerbatimChar"/>
+        </w:rPr>
+        <w:t xml:space="preserve">## Warning: Removed 8 rows containing missing values (geom_point).</w:t>
+      </w:r>
+    </w:p>
+    <w:p>
+      <w:pPr>
+        <w:pStyle w:val="SourceCode"/>
+      </w:pPr>
+      <w:r>
+        <w:rPr>
+          <w:rStyle w:val="VerbatimChar"/>
+        </w:rPr>
         <w:t xml:space="preserve">## `geom_smooth()` using method = 'loess' and formula 'y ~ x'</w:t>
       </w:r>
     </w:p>
@@ -11099,7 +11136,7 @@
         <w:rPr>
           <w:rStyle w:val="VerbatimChar"/>
         </w:rPr>
-        <w:t xml:space="preserve">## Warning: Removed 3 rows containing non-finite values (stat_smooth).</w:t>
+        <w:t xml:space="preserve">## Warning: Removed 7 rows containing non-finite values (stat_smooth).</w:t>
       </w:r>
     </w:p>
     <w:p>
@@ -11110,40 +11147,7 @@
         <w:rPr>
           <w:rStyle w:val="VerbatimChar"/>
         </w:rPr>
-        <w:t xml:space="preserve">## Warning: Removed 8 rows containing missing values (geom_point).</w:t>
-      </w:r>
-    </w:p>
-    <w:p>
-      <w:pPr>
-        <w:pStyle w:val="SourceCode"/>
-      </w:pPr>
-      <w:r>
-        <w:rPr>
-          <w:rStyle w:val="VerbatimChar"/>
-        </w:rPr>
-        <w:t xml:space="preserve">## `geom_smooth()` using method = 'loess' and formula 'y ~ x'</w:t>
-      </w:r>
-    </w:p>
-    <w:p>
-      <w:pPr>
-        <w:pStyle w:val="SourceCode"/>
-      </w:pPr>
-      <w:r>
-        <w:rPr>
-          <w:rStyle w:val="VerbatimChar"/>
-        </w:rPr>
-        <w:t xml:space="preserve">## Warning: Removed 7 rows containing non-finite values (stat_smooth).</w:t>
-      </w:r>
-    </w:p>
-    <w:p>
-      <w:pPr>
-        <w:pStyle w:val="SourceCode"/>
-      </w:pPr>
-      <w:r>
-        <w:rPr>
-          <w:rStyle w:val="VerbatimChar"/>
-        </w:rPr>
-        <w:t xml:space="preserve">## Warning: Removed 18 rows containing missing values (geom_point).</w:t>
+        <w:t xml:space="preserve">## Warning: Removed 20 rows containing missing values (geom_point).</w:t>
       </w:r>
     </w:p>
     <w:p>
@@ -11830,7 +11834,7 @@
         <w:rPr>
           <w:rStyle w:val="VerbatimChar"/>
         </w:rPr>
-        <w:t xml:space="preserve">## Warning: Removed 5 rows containing missing values (geom_point).</w:t>
+        <w:t xml:space="preserve">## Warning: Removed 7 rows containing missing values (geom_point).</w:t>
       </w:r>
     </w:p>
     <w:p>
@@ -12996,7 +13000,7 @@
         <w:rPr>
           <w:rStyle w:val="VerbatimChar"/>
         </w:rPr>
-        <w:t xml:space="preserve">## Warning: Removed 8 rows containing missing values (geom_point).</w:t>
+        <w:t xml:space="preserve">## Warning: Removed 10 rows containing missing values (geom_point).</w:t>
       </w:r>
     </w:p>
     <w:p>
@@ -13568,7 +13572,7 @@
         <w:rPr>
           <w:rStyle w:val="VerbatimChar"/>
         </w:rPr>
-        <w:t xml:space="preserve">## Warning: Removed 1 rows containing missing values (geom_point).</w:t>
+        <w:t xml:space="preserve">## Warning: Removed 2 rows containing missing values (geom_point).</w:t>
       </w:r>
     </w:p>
     <w:p>
@@ -13821,7 +13825,7 @@
         <w:rPr>
           <w:rStyle w:val="VerbatimChar"/>
         </w:rPr>
-        <w:t xml:space="preserve">## Warning: Removed 4 rows containing missing values (geom_point).</w:t>
+        <w:t xml:space="preserve">## Warning: Removed 6 rows containing missing values (geom_point).</w:t>
       </w:r>
     </w:p>
     <w:p>
@@ -13845,6 +13849,18 @@
         </w:rPr>
         <w:t xml:space="preserve">## Warning: Removed 2 rows containing non-finite values (stat_smooth).</w:t>
       </w:r>
+      <w:r>
+        <w:br/>
+      </w:r>
+      <w:r>
+        <w:br/>
+      </w:r>
+      <w:r>
+        <w:rPr>
+          <w:rStyle w:val="VerbatimChar"/>
+        </w:rPr>
+        <w:t xml:space="preserve">## Warning: Removed 6 rows containing missing values (geom_point).</w:t>
+      </w:r>
     </w:p>
     <w:p>
       <w:pPr>
@@ -13854,6 +13870,28 @@
         <w:rPr>
           <w:rStyle w:val="VerbatimChar"/>
         </w:rPr>
+        <w:t xml:space="preserve">## `geom_smooth()` using method = 'loess' and formula 'y ~ x'</w:t>
+      </w:r>
+    </w:p>
+    <w:p>
+      <w:pPr>
+        <w:pStyle w:val="SourceCode"/>
+      </w:pPr>
+      <w:r>
+        <w:rPr>
+          <w:rStyle w:val="VerbatimChar"/>
+        </w:rPr>
+        <w:t xml:space="preserve">## Warning: Removed 2 rows containing non-finite values (stat_smooth).</w:t>
+      </w:r>
+    </w:p>
+    <w:p>
+      <w:pPr>
+        <w:pStyle w:val="SourceCode"/>
+      </w:pPr>
+      <w:r>
+        <w:rPr>
+          <w:rStyle w:val="VerbatimChar"/>
+        </w:rPr>
         <w:t xml:space="preserve">## Warning: Removed 5 rows containing missing values (geom_point).</w:t>
       </w:r>
     </w:p>
@@ -13876,19 +13914,18 @@
         <w:rPr>
           <w:rStyle w:val="VerbatimChar"/>
         </w:rPr>
-        <w:t xml:space="preserve">## Warning: Removed 2 rows containing non-finite values (stat_smooth).</w:t>
-      </w:r>
-      <w:r>
-        <w:br/>
-      </w:r>
-      <w:r>
-        <w:br/>
-      </w:r>
+        <w:t xml:space="preserve">## Warning: Removed 1 rows containing non-finite values (stat_smooth).</w:t>
+      </w:r>
+    </w:p>
+    <w:p>
+      <w:pPr>
+        <w:pStyle w:val="SourceCode"/>
+      </w:pPr>
       <w:r>
         <w:rPr>
           <w:rStyle w:val="VerbatimChar"/>
         </w:rPr>
-        <w:t xml:space="preserve">## Warning: Removed 5 rows containing missing values (geom_point).</w:t>
+        <w:t xml:space="preserve">## Warning: Removed 9 rows containing missing values (geom_point).</w:t>
       </w:r>
     </w:p>
     <w:p>
@@ -13900,50 +13937,6 @@
           <w:rStyle w:val="VerbatimChar"/>
         </w:rPr>
         <w:t xml:space="preserve">## `geom_smooth()` using method = 'loess' and formula 'y ~ x'</w:t>
-      </w:r>
-    </w:p>
-    <w:p>
-      <w:pPr>
-        <w:pStyle w:val="SourceCode"/>
-      </w:pPr>
-      <w:r>
-        <w:rPr>
-          <w:rStyle w:val="VerbatimChar"/>
-        </w:rPr>
-        <w:t xml:space="preserve">## Warning: Removed 1 rows containing non-finite values (stat_smooth).</w:t>
-      </w:r>
-    </w:p>
-    <w:p>
-      <w:pPr>
-        <w:pStyle w:val="SourceCode"/>
-      </w:pPr>
-      <w:r>
-        <w:rPr>
-          <w:rStyle w:val="VerbatimChar"/>
-        </w:rPr>
-        <w:t xml:space="preserve">## Warning: Removed 13 rows containing missing values (geom_point).</w:t>
-      </w:r>
-    </w:p>
-    <w:p>
-      <w:pPr>
-        <w:pStyle w:val="SourceCode"/>
-      </w:pPr>
-      <w:r>
-        <w:rPr>
-          <w:rStyle w:val="VerbatimChar"/>
-        </w:rPr>
-        <w:t xml:space="preserve">## `geom_smooth()` using method = 'loess' and formula 'y ~ x'</w:t>
-      </w:r>
-    </w:p>
-    <w:p>
-      <w:pPr>
-        <w:pStyle w:val="SourceCode"/>
-      </w:pPr>
-      <w:r>
-        <w:rPr>
-          <w:rStyle w:val="VerbatimChar"/>
-        </w:rPr>
-        <w:t xml:space="preserve">## Warning: Removed 1 rows containing missing values (geom_point).</w:t>
       </w:r>
     </w:p>
     <w:p>
@@ -14615,7 +14608,7 @@
         <w:rPr>
           <w:rStyle w:val="VerbatimChar"/>
         </w:rPr>
-        <w:t xml:space="preserve">## Warning: Removed 63 rows containing missing values (geom_point).</w:t>
+        <w:t xml:space="preserve">## Warning: Removed 62 rows containing missing values (geom_point).</w:t>
       </w:r>
     </w:p>
     <w:p>
@@ -15209,7 +15202,7 @@
         <w:rPr>
           <w:rStyle w:val="VerbatimChar"/>
         </w:rPr>
-        <w:t xml:space="preserve">## Warning: Removed 45 rows containing missing values (geom_point).</w:t>
+        <w:t xml:space="preserve">## Warning: Removed 47 rows containing missing values (geom_point).</w:t>
       </w:r>
     </w:p>
     <w:p>
@@ -15803,7 +15796,7 @@
         <w:rPr>
           <w:rStyle w:val="VerbatimChar"/>
         </w:rPr>
-        <w:t xml:space="preserve">## Warning: Removed 67 rows containing missing values (geom_point).</w:t>
+        <w:t xml:space="preserve">## Warning: Removed 73 rows containing missing values (geom_point).</w:t>
       </w:r>
     </w:p>
     <w:p>
@@ -16397,7 +16390,7 @@
         <w:rPr>
           <w:rStyle w:val="VerbatimChar"/>
         </w:rPr>
-        <w:t xml:space="preserve">## Warning: Removed 81 rows containing missing values (geom_point).</w:t>
+        <w:t xml:space="preserve">## Warning: Removed 85 rows containing missing values (geom_point).</w:t>
       </w:r>
     </w:p>
     <w:p>
@@ -16661,7 +16654,7 @@
         <w:rPr>
           <w:rStyle w:val="VerbatimChar"/>
         </w:rPr>
-        <w:t xml:space="preserve">## Warning: Removed 47 rows containing missing values (geom_point).</w:t>
+        <w:t xml:space="preserve">## Warning: Removed 62 rows containing missing values (geom_point).</w:t>
       </w:r>
     </w:p>
     <w:p>
@@ -16705,7 +16698,7 @@
         <w:rPr>
           <w:rStyle w:val="VerbatimChar"/>
         </w:rPr>
-        <w:t xml:space="preserve">## Warning: Removed 60 rows containing missing values (geom_point).</w:t>
+        <w:t xml:space="preserve">## Warning: Removed 54 rows containing missing values (geom_point).</w:t>
       </w:r>
     </w:p>
     <w:p>
@@ -16749,7 +16742,7 @@
         <w:rPr>
           <w:rStyle w:val="VerbatimChar"/>
         </w:rPr>
-        <w:t xml:space="preserve">## Warning: Removed 49 rows containing missing values (geom_point).</w:t>
+        <w:t xml:space="preserve">## Warning: Removed 48 rows containing missing values (geom_point).</w:t>
       </w:r>
     </w:p>
     <w:p>
@@ -16793,7 +16786,7 @@
         <w:rPr>
           <w:rStyle w:val="VerbatimChar"/>
         </w:rPr>
-        <w:t xml:space="preserve">## Warning: Removed 75 rows containing missing values (geom_point).</w:t>
+        <w:t xml:space="preserve">## Warning: Removed 67 rows containing missing values (geom_point).</w:t>
       </w:r>
     </w:p>
     <w:p>
@@ -16837,7 +16830,7 @@
         <w:rPr>
           <w:rStyle w:val="VerbatimChar"/>
         </w:rPr>
-        <w:t xml:space="preserve">## Warning: Removed 80 rows containing missing values (geom_point).</w:t>
+        <w:t xml:space="preserve">## Warning: Removed 85 rows containing missing values (geom_point).</w:t>
       </w:r>
     </w:p>
     <w:p>
@@ -17520,7 +17513,7 @@
         <w:rPr>
           <w:rStyle w:val="VerbatimChar"/>
         </w:rPr>
-        <w:t xml:space="preserve">## Warning: Removed 5 rows containing missing values (geom_point).</w:t>
+        <w:t xml:space="preserve">## Warning: Removed 4 rows containing missing values (geom_point).</w:t>
       </w:r>
     </w:p>
     <w:p>
@@ -18092,7 +18085,7 @@
         <w:rPr>
           <w:rStyle w:val="VerbatimChar"/>
         </w:rPr>
-        <w:t xml:space="preserve">## Warning: Removed 4 rows containing missing values (geom_point).</w:t>
+        <w:t xml:space="preserve">## Warning: Removed 6 rows containing missing values (geom_point).</w:t>
       </w:r>
     </w:p>
     <w:p>
@@ -18675,7 +18668,7 @@
         <w:rPr>
           <w:rStyle w:val="VerbatimChar"/>
         </w:rPr>
-        <w:t xml:space="preserve">## Warning: Removed 7 rows containing missing values (geom_point).</w:t>
+        <w:t xml:space="preserve">## Warning: Removed 8 rows containing missing values (geom_point).</w:t>
       </w:r>
     </w:p>
     <w:p>
@@ -19258,7 +19251,7 @@
         <w:rPr>
           <w:rStyle w:val="VerbatimChar"/>
         </w:rPr>
-        <w:t xml:space="preserve">## Warning: Removed 2 rows containing missing values (geom_point).</w:t>
+        <w:t xml:space="preserve">## Warning: Removed 3 rows containing missing values (geom_point).</w:t>
       </w:r>
     </w:p>
     <w:p>
@@ -19599,7 +19592,7 @@
         <w:rPr>
           <w:rStyle w:val="VerbatimChar"/>
         </w:rPr>
-        <w:t xml:space="preserve">## Warning: Removed 8 rows containing missing values (geom_point).</w:t>
+        <w:t xml:space="preserve">## Warning: Removed 12 rows containing missing values (geom_point).</w:t>
       </w:r>
     </w:p>
     <w:p>

</xml_diff>